<commit_message>
ajout des méthodes ajout/suppression/modidication films
</commit_message>
<xml_diff>
--- a/assets/spécification fonctionnelles.docx
+++ b/assets/spécification fonctionnelles.docx
@@ -3,17 +3,7 @@
 <w:document xmlns:wpc="http://schemas.microsoft.com/office/word/2010/wordprocessingCanvas" xmlns:cx="http://schemas.microsoft.com/office/drawing/2014/chartex" xmlns:cx1="http://schemas.microsoft.com/office/drawing/2015/9/8/chartex" xmlns:cx2="http://schemas.microsoft.com/office/drawing/2015/10/21/chartex" xmlns:cx3="http://schemas.microsoft.com/office/drawing/2016/5/9/chartex" xmlns:cx4="http://schemas.microsoft.com/office/drawing/2016/5/10/chartex" xmlns:cx5="http://schemas.microsoft.com/office/drawing/2016/5/11/chartex" xmlns:cx6="http://schemas.microsoft.com/office/drawing/2016/5/12/chartex" xmlns:cx7="http://schemas.microsoft.com/office/drawing/2016/5/13/chartex" xmlns:cx8="http://schemas.microsoft.com/office/drawing/2016/5/14/chartex" xmlns:mc="http://schemas.openxmlformats.org/markup-compatibility/2006" xmlns:aink="http://schemas.microsoft.com/office/drawing/2016/ink" xmlns:am3d="http://schemas.microsoft.com/office/drawing/2017/model3d" xmlns:o="urn:schemas-microsoft-com:office:office" xmlns:oel="http://schemas.microsoft.com/office/2019/extlst" xmlns:r="http://schemas.openxmlformats.org/officeDocument/2006/relationships" xmlns:m="http://schemas.openxmlformats.org/officeDocument/2006/math" xmlns:v="urn:schemas-microsoft-com:vml" xmlns:wp14="http://schemas.microsoft.com/office/word/2010/wordprocessingDrawing" xmlns:wp="http://schemas.openxmlformats.org/drawingml/2006/wordprocessingDrawing" xmlns:w10="urn:schemas-microsoft-com:office:word" xmlns:w="http://schemas.openxmlformats.org/wordprocessingml/2006/main" xmlns:w14="http://schemas.microsoft.com/office/word/2010/wordml" xmlns:w15="http://schemas.microsoft.com/office/word/2012/wordml" xmlns:w16cex="http://schemas.microsoft.com/office/word/2018/wordml/cex" xmlns:w16cid="http://schemas.microsoft.com/office/word/2016/wordml/cid" xmlns:w16="http://schemas.microsoft.com/office/word/2018/wordml" xmlns:w16du="http://schemas.microsoft.com/office/word/2023/wordml/word16du" xmlns:w16sdtdh="http://schemas.microsoft.com/office/word/2020/wordml/sdtdatahash" xmlns:w16se="http://schemas.microsoft.com/office/word/2015/wordml/symex" xmlns:wpg="http://schemas.microsoft.com/office/word/2010/wordprocessingGroup" xmlns:wpi="http://schemas.microsoft.com/office/word/2010/wordprocessingInk" xmlns:wne="http://schemas.microsoft.com/office/word/2006/wordml" xmlns:wps="http://schemas.microsoft.com/office/word/2010/wordprocessingShape" mc:Ignorable="w14 w15 w16se w16cid w16 w16cex w16sdtdh w16du wp14">
   <w:body>
     <w:p>
-      <w:pPr>
-        <w:rPr>
-          <w:b/>
-          <w:bCs/>
-        </w:rPr>
-      </w:pPr>
-      <w:r>
-        <w:rPr>
-          <w:b/>
-          <w:bCs/>
-        </w:rPr>
+      <w:r>
         <w:t xml:space="preserve">Expression des besoins : </w:t>
       </w:r>
     </w:p>
@@ -23,7 +13,6 @@
         <w:t xml:space="preserve">Le client a besoin d’une application de gestion de cinéma. Il veut que l’on puisse y retrouver les villes de France, dans lesquels se trouvent ces cinémas. Ces cinémas doivent avoir une adresse ainsi qu’un nom. Dans ces cinémas il veut que l’on puisse y apercevoir les différentes séances disponibles. </w:t>
       </w:r>
     </w:p>
-    <w:p/>
     <w:p>
       <w:pPr>
         <w:rPr>
@@ -31,16 +20,31 @@
           <w:bCs/>
         </w:rPr>
       </w:pPr>
+    </w:p>
+    <w:p>
       <w:r>
         <w:rPr>
           <w:b/>
           <w:bCs/>
         </w:rPr>
-        <w:t xml:space="preserve">Spécifications fonctionnelles : </w:t>
+        <w:t>Spécifications fonctionnelles</w:t>
+      </w:r>
+      <w:r>
+        <w:t xml:space="preserve"> : </w:t>
       </w:r>
     </w:p>
     <w:p>
-      <w:r>
+      <w:pPr>
+        <w:rPr>
+          <w:b/>
+          <w:bCs/>
+        </w:rPr>
+      </w:pPr>
+      <w:r>
+        <w:rPr>
+          <w:b/>
+          <w:bCs/>
+        </w:rPr>
         <w:t xml:space="preserve">Utilisateur non connecté : </w:t>
       </w:r>
     </w:p>
@@ -49,7 +53,7 @@
         <w:pStyle w:val="Paragraphedeliste"/>
         <w:numPr>
           <w:ilvl w:val="0"/>
-          <w:numId w:val="1"/>
+          <w:numId w:val="2"/>
         </w:numPr>
       </w:pPr>
       <w:r>
@@ -61,7 +65,7 @@
         <w:pStyle w:val="Paragraphedeliste"/>
         <w:numPr>
           <w:ilvl w:val="0"/>
-          <w:numId w:val="1"/>
+          <w:numId w:val="2"/>
         </w:numPr>
       </w:pPr>
       <w:r>
@@ -73,7 +77,7 @@
         <w:pStyle w:val="Paragraphedeliste"/>
         <w:numPr>
           <w:ilvl w:val="0"/>
-          <w:numId w:val="1"/>
+          <w:numId w:val="2"/>
         </w:numPr>
       </w:pPr>
       <w:r>
@@ -85,13 +89,327 @@
         <w:pStyle w:val="Paragraphedeliste"/>
         <w:numPr>
           <w:ilvl w:val="0"/>
-          <w:numId w:val="1"/>
+          <w:numId w:val="2"/>
         </w:numPr>
       </w:pPr>
       <w:r>
         <w:t>Peut voir des séances qui sont associée à un cinéma</w:t>
       </w:r>
     </w:p>
+    <w:p>
+      <w:pPr>
+        <w:rPr>
+          <w:b/>
+          <w:bCs/>
+        </w:rPr>
+      </w:pPr>
+      <w:proofErr w:type="spellStart"/>
+      <w:r>
+        <w:rPr>
+          <w:b/>
+          <w:bCs/>
+        </w:rPr>
+        <w:t>Administateur</w:t>
+      </w:r>
+      <w:proofErr w:type="spellEnd"/>
+      <w:r>
+        <w:rPr>
+          <w:b/>
+          <w:bCs/>
+        </w:rPr>
+        <w:t xml:space="preserve"> : </w:t>
+      </w:r>
+    </w:p>
+    <w:p>
+      <w:pPr>
+        <w:pStyle w:val="Paragraphedeliste"/>
+        <w:numPr>
+          <w:ilvl w:val="0"/>
+          <w:numId w:val="2"/>
+        </w:numPr>
+      </w:pPr>
+      <w:r>
+        <w:t>A les mêmes droit qu’un utilisateur non connecté.</w:t>
+      </w:r>
+    </w:p>
+    <w:p>
+      <w:pPr>
+        <w:pStyle w:val="Paragraphedeliste"/>
+        <w:numPr>
+          <w:ilvl w:val="0"/>
+          <w:numId w:val="2"/>
+        </w:numPr>
+      </w:pPr>
+      <w:r>
+        <w:t>Peut se connecter à son compte.</w:t>
+      </w:r>
+    </w:p>
+    <w:p>
+      <w:pPr>
+        <w:pStyle w:val="Paragraphedeliste"/>
+        <w:numPr>
+          <w:ilvl w:val="0"/>
+          <w:numId w:val="2"/>
+        </w:numPr>
+      </w:pPr>
+      <w:r>
+        <w:t>Peut accéder à la gestion admin.</w:t>
+      </w:r>
+    </w:p>
+    <w:p>
+      <w:pPr>
+        <w:pStyle w:val="Paragraphedeliste"/>
+        <w:numPr>
+          <w:ilvl w:val="0"/>
+          <w:numId w:val="2"/>
+        </w:numPr>
+      </w:pPr>
+      <w:r>
+        <w:t>Peut supprimer une ville.</w:t>
+      </w:r>
+    </w:p>
+    <w:p>
+      <w:pPr>
+        <w:pStyle w:val="Paragraphedeliste"/>
+        <w:numPr>
+          <w:ilvl w:val="0"/>
+          <w:numId w:val="2"/>
+        </w:numPr>
+      </w:pPr>
+      <w:r>
+        <w:t>Peut ajouter une ville.</w:t>
+      </w:r>
+    </w:p>
+    <w:p/>
+    <w:p>
+      <w:pPr>
+        <w:rPr>
+          <w:rFonts w:cs="Calibri Light"/>
+          <w:b/>
+          <w:bCs/>
+        </w:rPr>
+      </w:pPr>
+      <w:r>
+        <w:rPr>
+          <w:rFonts w:cs="Calibri Light"/>
+          <w:b/>
+          <w:bCs/>
+        </w:rPr>
+        <w:t>Spécifications techniques :</w:t>
+      </w:r>
+    </w:p>
+    <w:p>
+      <w:pPr>
+        <w:jc w:val="left"/>
+        <w:rPr>
+          <w:rFonts w:cs="Calibri Light"/>
+          <w:sz w:val="21"/>
+          <w:szCs w:val="21"/>
+        </w:rPr>
+      </w:pPr>
+      <w:r>
+        <w:rPr>
+          <w:rFonts w:cs="Calibri Light"/>
+          <w:sz w:val="21"/>
+          <w:szCs w:val="21"/>
+        </w:rPr>
+        <w:t>Java : 8</w:t>
+      </w:r>
+      <w:r>
+        <w:rPr>
+          <w:rFonts w:cs="Calibri Light"/>
+          <w:sz w:val="21"/>
+          <w:szCs w:val="21"/>
+        </w:rPr>
+        <w:br/>
+        <w:t>Spring : 5.3.9</w:t>
+      </w:r>
+      <w:r>
+        <w:rPr>
+          <w:rFonts w:cs="Calibri Light"/>
+          <w:sz w:val="21"/>
+          <w:szCs w:val="21"/>
+        </w:rPr>
+        <w:br/>
+      </w:r>
+      <w:proofErr w:type="spellStart"/>
+      <w:proofErr w:type="gramStart"/>
+      <w:r>
+        <w:rPr>
+          <w:rFonts w:cs="Calibri Light"/>
+          <w:sz w:val="21"/>
+          <w:szCs w:val="21"/>
+        </w:rPr>
+        <w:t>SpringBoot</w:t>
+      </w:r>
+      <w:proofErr w:type="spellEnd"/>
+      <w:r>
+        <w:rPr>
+          <w:rFonts w:cs="Calibri Light"/>
+          <w:sz w:val="21"/>
+          <w:szCs w:val="21"/>
+        </w:rPr>
+        <w:t>:</w:t>
+      </w:r>
+      <w:proofErr w:type="gramEnd"/>
+      <w:r>
+        <w:rPr>
+          <w:rFonts w:cs="Calibri Light"/>
+          <w:sz w:val="21"/>
+          <w:szCs w:val="21"/>
+        </w:rPr>
+        <w:t xml:space="preserve"> 2.</w:t>
+      </w:r>
+      <w:r>
+        <w:rPr>
+          <w:rFonts w:cs="Calibri Light"/>
+          <w:sz w:val="21"/>
+          <w:szCs w:val="21"/>
+        </w:rPr>
+        <w:t>6.0</w:t>
+      </w:r>
+      <w:r>
+        <w:rPr>
+          <w:rFonts w:cs="Calibri Light"/>
+          <w:sz w:val="21"/>
+          <w:szCs w:val="21"/>
+        </w:rPr>
+        <w:br/>
+      </w:r>
+      <w:proofErr w:type="spellStart"/>
+      <w:r>
+        <w:rPr>
+          <w:rFonts w:cs="Calibri Light"/>
+          <w:sz w:val="21"/>
+          <w:szCs w:val="21"/>
+        </w:rPr>
+        <w:t>ThymeLeaf</w:t>
+      </w:r>
+      <w:proofErr w:type="spellEnd"/>
+      <w:r>
+        <w:rPr>
+          <w:rFonts w:cs="Calibri Light"/>
+          <w:sz w:val="21"/>
+          <w:szCs w:val="21"/>
+        </w:rPr>
+        <w:t xml:space="preserve"> : 3.0.12</w:t>
+      </w:r>
+      <w:r>
+        <w:rPr>
+          <w:rFonts w:cs="Calibri Light"/>
+          <w:sz w:val="21"/>
+          <w:szCs w:val="21"/>
+        </w:rPr>
+        <w:br/>
+        <w:t>Maven :</w:t>
+      </w:r>
+      <w:r>
+        <w:rPr>
+          <w:rFonts w:cs="Calibri Light"/>
+          <w:sz w:val="21"/>
+          <w:szCs w:val="21"/>
+        </w:rPr>
+        <w:t>4.0.0</w:t>
+      </w:r>
+      <w:r>
+        <w:rPr>
+          <w:rFonts w:cs="Calibri Light"/>
+          <w:sz w:val="21"/>
+          <w:szCs w:val="21"/>
+        </w:rPr>
+        <w:br/>
+      </w:r>
+      <w:proofErr w:type="spellStart"/>
+      <w:r>
+        <w:rPr>
+          <w:rFonts w:cs="Calibri Light"/>
+          <w:sz w:val="21"/>
+          <w:szCs w:val="21"/>
+        </w:rPr>
+        <w:t>MariaDB</w:t>
+      </w:r>
+      <w:proofErr w:type="spellEnd"/>
+      <w:r>
+        <w:rPr>
+          <w:rFonts w:cs="Calibri Light"/>
+          <w:sz w:val="21"/>
+          <w:szCs w:val="21"/>
+        </w:rPr>
+        <w:t xml:space="preserve"> : 2.7.4</w:t>
+      </w:r>
+      <w:r>
+        <w:rPr>
+          <w:rFonts w:cs="Calibri Light"/>
+          <w:sz w:val="21"/>
+          <w:szCs w:val="21"/>
+        </w:rPr>
+        <w:br/>
+        <w:t>Lombok : 1.18.20</w:t>
+      </w:r>
+      <w:r>
+        <w:rPr>
+          <w:rFonts w:cs="Calibri Light"/>
+          <w:sz w:val="21"/>
+          <w:szCs w:val="21"/>
+        </w:rPr>
+        <w:br/>
+      </w:r>
+      <w:proofErr w:type="spellStart"/>
+      <w:r>
+        <w:rPr>
+          <w:rFonts w:cs="Calibri Light"/>
+          <w:sz w:val="21"/>
+          <w:szCs w:val="21"/>
+        </w:rPr>
+        <w:t>Junit</w:t>
+      </w:r>
+      <w:proofErr w:type="spellEnd"/>
+      <w:r>
+        <w:rPr>
+          <w:rFonts w:cs="Calibri Light"/>
+          <w:sz w:val="21"/>
+          <w:szCs w:val="21"/>
+        </w:rPr>
+        <w:t xml:space="preserve"> : 5.7.2</w:t>
+      </w:r>
+    </w:p>
+    <w:p>
+      <w:pPr>
+        <w:jc w:val="left"/>
+        <w:rPr>
+          <w:rFonts w:cs="Calibri Light"/>
+          <w:sz w:val="21"/>
+          <w:szCs w:val="21"/>
+        </w:rPr>
+      </w:pPr>
+      <w:proofErr w:type="spellStart"/>
+      <w:r>
+        <w:rPr>
+          <w:rFonts w:cs="Calibri Light"/>
+          <w:sz w:val="21"/>
+          <w:szCs w:val="21"/>
+        </w:rPr>
+        <w:t>Mockito</w:t>
+      </w:r>
+      <w:proofErr w:type="spellEnd"/>
+      <w:r>
+        <w:rPr>
+          <w:rFonts w:cs="Calibri Light"/>
+          <w:sz w:val="21"/>
+          <w:szCs w:val="21"/>
+        </w:rPr>
+        <w:t xml:space="preserve"> : 3.1.0</w:t>
+      </w:r>
+      <w:r>
+        <w:rPr>
+          <w:rFonts w:cs="Calibri Light"/>
+          <w:sz w:val="21"/>
+          <w:szCs w:val="21"/>
+        </w:rPr>
+        <w:br/>
+      </w:r>
+    </w:p>
+    <w:p/>
     <w:p/>
     <w:p/>
     <w:sectPr>
@@ -218,8 +536,123 @@
       </w:rPr>
     </w:lvl>
   </w:abstractNum>
+  <w:abstractNum w:abstractNumId="1" w15:restartNumberingAfterBreak="0">
+    <w:nsid w:val="71202AA3"/>
+    <w:multiLevelType w:val="hybridMultilevel"/>
+    <w:tmpl w:val="DBA49C8A"/>
+    <w:lvl w:ilvl="0" w:tplc="7D98A66E">
+      <w:numFmt w:val="bullet"/>
+      <w:lvlText w:val="-"/>
+      <w:lvlJc w:val="left"/>
+      <w:pPr>
+        <w:ind w:left="720" w:hanging="360"/>
+      </w:pPr>
+      <w:rPr>
+        <w:rFonts w:ascii="Calibri Light" w:eastAsiaTheme="minorHAnsi" w:hAnsi="Calibri Light" w:cs="Calibri Light" w:hint="default"/>
+      </w:rPr>
+    </w:lvl>
+    <w:lvl w:ilvl="1" w:tplc="040C0003" w:tentative="1">
+      <w:start w:val="1"/>
+      <w:numFmt w:val="bullet"/>
+      <w:lvlText w:val="o"/>
+      <w:lvlJc w:val="left"/>
+      <w:pPr>
+        <w:ind w:left="1440" w:hanging="360"/>
+      </w:pPr>
+      <w:rPr>
+        <w:rFonts w:ascii="Courier New" w:hAnsi="Courier New" w:cs="Courier New" w:hint="default"/>
+      </w:rPr>
+    </w:lvl>
+    <w:lvl w:ilvl="2" w:tplc="040C0005" w:tentative="1">
+      <w:start w:val="1"/>
+      <w:numFmt w:val="bullet"/>
+      <w:lvlText w:val=""/>
+      <w:lvlJc w:val="left"/>
+      <w:pPr>
+        <w:ind w:left="2160" w:hanging="360"/>
+      </w:pPr>
+      <w:rPr>
+        <w:rFonts w:ascii="Wingdings" w:hAnsi="Wingdings" w:hint="default"/>
+      </w:rPr>
+    </w:lvl>
+    <w:lvl w:ilvl="3" w:tplc="040C0001" w:tentative="1">
+      <w:start w:val="1"/>
+      <w:numFmt w:val="bullet"/>
+      <w:lvlText w:val=""/>
+      <w:lvlJc w:val="left"/>
+      <w:pPr>
+        <w:ind w:left="2880" w:hanging="360"/>
+      </w:pPr>
+      <w:rPr>
+        <w:rFonts w:ascii="Symbol" w:hAnsi="Symbol" w:hint="default"/>
+      </w:rPr>
+    </w:lvl>
+    <w:lvl w:ilvl="4" w:tplc="040C0003" w:tentative="1">
+      <w:start w:val="1"/>
+      <w:numFmt w:val="bullet"/>
+      <w:lvlText w:val="o"/>
+      <w:lvlJc w:val="left"/>
+      <w:pPr>
+        <w:ind w:left="3600" w:hanging="360"/>
+      </w:pPr>
+      <w:rPr>
+        <w:rFonts w:ascii="Courier New" w:hAnsi="Courier New" w:cs="Courier New" w:hint="default"/>
+      </w:rPr>
+    </w:lvl>
+    <w:lvl w:ilvl="5" w:tplc="040C0005" w:tentative="1">
+      <w:start w:val="1"/>
+      <w:numFmt w:val="bullet"/>
+      <w:lvlText w:val=""/>
+      <w:lvlJc w:val="left"/>
+      <w:pPr>
+        <w:ind w:left="4320" w:hanging="360"/>
+      </w:pPr>
+      <w:rPr>
+        <w:rFonts w:ascii="Wingdings" w:hAnsi="Wingdings" w:hint="default"/>
+      </w:rPr>
+    </w:lvl>
+    <w:lvl w:ilvl="6" w:tplc="040C0001" w:tentative="1">
+      <w:start w:val="1"/>
+      <w:numFmt w:val="bullet"/>
+      <w:lvlText w:val=""/>
+      <w:lvlJc w:val="left"/>
+      <w:pPr>
+        <w:ind w:left="5040" w:hanging="360"/>
+      </w:pPr>
+      <w:rPr>
+        <w:rFonts w:ascii="Symbol" w:hAnsi="Symbol" w:hint="default"/>
+      </w:rPr>
+    </w:lvl>
+    <w:lvl w:ilvl="7" w:tplc="040C0003" w:tentative="1">
+      <w:start w:val="1"/>
+      <w:numFmt w:val="bullet"/>
+      <w:lvlText w:val="o"/>
+      <w:lvlJc w:val="left"/>
+      <w:pPr>
+        <w:ind w:left="5760" w:hanging="360"/>
+      </w:pPr>
+      <w:rPr>
+        <w:rFonts w:ascii="Courier New" w:hAnsi="Courier New" w:cs="Courier New" w:hint="default"/>
+      </w:rPr>
+    </w:lvl>
+    <w:lvl w:ilvl="8" w:tplc="040C0005" w:tentative="1">
+      <w:start w:val="1"/>
+      <w:numFmt w:val="bullet"/>
+      <w:lvlText w:val=""/>
+      <w:lvlJc w:val="left"/>
+      <w:pPr>
+        <w:ind w:left="6480" w:hanging="360"/>
+      </w:pPr>
+      <w:rPr>
+        <w:rFonts w:ascii="Wingdings" w:hAnsi="Wingdings" w:hint="default"/>
+      </w:rPr>
+    </w:lvl>
+  </w:abstractNum>
   <w:num w:numId="1" w16cid:durableId="1723094593">
     <w:abstractNumId w:val="0"/>
+  </w:num>
+  <w:num w:numId="2" w16cid:durableId="475994980">
+    <w:abstractNumId w:val="1"/>
   </w:num>
 </w:numbering>
 </file>
@@ -1151,6 +1584,37 @@
       <w:spacing w:val="5"/>
     </w:rPr>
   </w:style>
+  <w:style w:type="paragraph" w:styleId="NormalWeb">
+    <w:name w:val="Normal (Web)"/>
+    <w:basedOn w:val="Normal"/>
+    <w:uiPriority w:val="99"/>
+    <w:semiHidden/>
+    <w:unhideWhenUsed/>
+    <w:rsid w:val="00254C77"/>
+    <w:pPr>
+      <w:spacing w:before="100" w:beforeAutospacing="1" w:after="100" w:afterAutospacing="1"/>
+      <w:jc w:val="left"/>
+    </w:pPr>
+    <w:rPr>
+      <w:rFonts w:ascii="Times New Roman" w:eastAsia="Times New Roman" w:hAnsi="Times New Roman" w:cs="Times New Roman"/>
+      <w:kern w:val="0"/>
+      <w:sz w:val="24"/>
+      <w:szCs w:val="24"/>
+      <w:lang w:eastAsia="fr-FR"/>
+      <w14:ligatures w14:val="none"/>
+    </w:rPr>
+  </w:style>
+  <w:style w:type="character" w:styleId="lev">
+    <w:name w:val="Strong"/>
+    <w:basedOn w:val="Policepardfaut"/>
+    <w:uiPriority w:val="22"/>
+    <w:qFormat/>
+    <w:rsid w:val="00254C77"/>
+    <w:rPr>
+      <w:b/>
+      <w:bCs/>
+    </w:rPr>
+  </w:style>
 </w:styles>
 </file>
 

</xml_diff>